<commit_message>
update thông tin cá nhân thành viên nhóm
</commit_message>
<xml_diff>
--- a/Deadline_bugrep/S2_bugrep.docx
+++ b/Deadline_bugrep/S2_bugrep.docx
@@ -222,7 +222,17 @@
           <w:sz w:val="27"/>
           <w:szCs w:val="27"/>
         </w:rPr>
-        <w:t>1112375 - Đặng Thanh Tùng</w:t>
+        <w:t>1112378</w:t>
+      </w:r>
+      <w:r>
+        <w:rPr>
+          <w:rFonts w:ascii="Times New Roman" w:eastAsia="Times New Roman" w:hAnsi="Times New Roman" w:cs="Times New Roman"/>
+          <w:i/>
+          <w:color w:val="000000"/>
+          <w:sz w:val="27"/>
+          <w:szCs w:val="27"/>
+        </w:rPr>
+        <w:t xml:space="preserve"> - Đặng Thanh Tùng</w:t>
       </w:r>
     </w:p>
     <w:p>
@@ -251,6 +261,16 @@
           <w:szCs w:val="27"/>
         </w:rPr>
         <w:t>1112405 - Ông Cẩm X</w:t>
+      </w:r>
+      <w:r>
+        <w:rPr>
+          <w:rFonts w:ascii="Times New Roman" w:eastAsia="Times New Roman" w:hAnsi="Times New Roman" w:cs="Times New Roman"/>
+          <w:i/>
+          <w:color w:val="000000"/>
+          <w:sz w:val="27"/>
+          <w:szCs w:val="27"/>
+        </w:rPr>
+        <w:t>ương</w:t>
       </w:r>
     </w:p>
     <w:p>
@@ -1320,8 +1340,6 @@
             <w:fldChar w:fldCharType="end"/>
           </w:r>
         </w:p>
-        <w:bookmarkStart w:id="0" w:name="_GoBack" w:displacedByCustomXml="next"/>
-        <w:bookmarkEnd w:id="0" w:displacedByCustomXml="next"/>
       </w:sdtContent>
     </w:sdt>
     <w:p>
@@ -1342,7 +1360,7 @@
           <w:rFonts w:ascii="Times New Roman" w:hAnsi="Times New Roman" w:cs="Times New Roman"/>
         </w:rPr>
       </w:pPr>
-      <w:bookmarkStart w:id="1" w:name="_Toc386486730"/>
+      <w:bookmarkStart w:id="0" w:name="_Toc386486730"/>
       <w:r>
         <w:rPr>
           <w:rFonts w:ascii="Times New Roman" w:hAnsi="Times New Roman" w:cs="Times New Roman"/>
@@ -1355,7 +1373,7 @@
         </w:rPr>
         <w:t>:Lỗi khi chạy chương trình có chữ dữ liệu tiếng Việt trong Eclipse:</w:t>
       </w:r>
-      <w:bookmarkEnd w:id="1"/>
+      <w:bookmarkEnd w:id="0"/>
     </w:p>
     <w:p>
       <w:pPr>
@@ -1861,7 +1879,7 @@
           <w:rFonts w:ascii="Times New Roman" w:hAnsi="Times New Roman" w:cs="Times New Roman"/>
         </w:rPr>
       </w:pPr>
-      <w:bookmarkStart w:id="2" w:name="_Toc386486731"/>
+      <w:bookmarkStart w:id="1" w:name="_Toc386486731"/>
       <w:r>
         <w:rPr>
           <w:rFonts w:ascii="Times New Roman" w:hAnsi="Times New Roman" w:cs="Times New Roman"/>
@@ -1886,7 +1904,7 @@
         </w:rPr>
         <w:t>Lỗi không có Fast View feature nút ấn trên kể từ phiên bản Eclipse 3.7 đến 4.2</w:t>
       </w:r>
-      <w:bookmarkEnd w:id="2"/>
+      <w:bookmarkEnd w:id="1"/>
     </w:p>
     <w:p>
       <w:pPr>
@@ -1980,7 +1998,6 @@
           <w:sz w:val="26"/>
           <w:szCs w:val="26"/>
         </w:rPr>
-        <w:lastRenderedPageBreak/>
         <w:drawing>
           <wp:inline distT="0" distB="0" distL="0" distR="0" wp14:anchorId="19FDD484" wp14:editId="39CE7F0E">
             <wp:extent cx="5934075" cy="5543550"/>
@@ -2144,40 +2161,40 @@
           <w:rFonts w:ascii="Times New Roman" w:hAnsi="Times New Roman" w:cs="Times New Roman"/>
         </w:rPr>
       </w:pPr>
-      <w:bookmarkStart w:id="3" w:name="OLE_LINK1"/>
-      <w:bookmarkStart w:id="4" w:name="_Toc386486732"/>
+      <w:bookmarkStart w:id="2" w:name="OLE_LINK1"/>
+      <w:bookmarkStart w:id="3" w:name="_Toc386486732"/>
       <w:r>
         <w:rPr>
           <w:rFonts w:ascii="Times New Roman" w:hAnsi="Times New Roman" w:cs="Times New Roman"/>
         </w:rPr>
         <w:t xml:space="preserve">Issues </w:t>
       </w:r>
+      <w:bookmarkEnd w:id="2"/>
+      <w:r>
+        <w:rPr>
+          <w:rFonts w:ascii="Times New Roman" w:hAnsi="Times New Roman" w:cs="Times New Roman"/>
+        </w:rPr>
+        <w:t>:</w:t>
+      </w:r>
+      <w:r>
+        <w:rPr>
+          <w:rFonts w:ascii="Times New Roman" w:hAnsi="Times New Roman" w:cs="Times New Roman"/>
+        </w:rPr>
+        <w:t xml:space="preserve"> </w:t>
+      </w:r>
+      <w:r>
+        <w:rPr>
+          <w:rFonts w:ascii="Times New Roman" w:hAnsi="Times New Roman" w:cs="Times New Roman"/>
+        </w:rPr>
+        <w:t>Lỗi không xử lý phím Ctrl + L trong giao diện console</w:t>
+      </w:r>
+      <w:r>
+        <w:rPr>
+          <w:rFonts w:ascii="Times New Roman" w:hAnsi="Times New Roman" w:cs="Times New Roman"/>
+        </w:rPr>
+        <w:t xml:space="preserve"> phiên bản Eclipse 3.0</w:t>
+      </w:r>
       <w:bookmarkEnd w:id="3"/>
-      <w:r>
-        <w:rPr>
-          <w:rFonts w:ascii="Times New Roman" w:hAnsi="Times New Roman" w:cs="Times New Roman"/>
-        </w:rPr>
-        <w:t>:</w:t>
-      </w:r>
-      <w:r>
-        <w:rPr>
-          <w:rFonts w:ascii="Times New Roman" w:hAnsi="Times New Roman" w:cs="Times New Roman"/>
-        </w:rPr>
-        <w:t xml:space="preserve"> </w:t>
-      </w:r>
-      <w:r>
-        <w:rPr>
-          <w:rFonts w:ascii="Times New Roman" w:hAnsi="Times New Roman" w:cs="Times New Roman"/>
-        </w:rPr>
-        <w:t>Lỗi không xử lý phím Ctrl + L trong giao diện console</w:t>
-      </w:r>
-      <w:r>
-        <w:rPr>
-          <w:rFonts w:ascii="Times New Roman" w:hAnsi="Times New Roman" w:cs="Times New Roman"/>
-        </w:rPr>
-        <w:t xml:space="preserve"> phiên bản Eclipse 3.0</w:t>
-      </w:r>
-      <w:bookmarkEnd w:id="4"/>
     </w:p>
     <w:p>
       <w:pPr>
@@ -2275,7 +2292,6 @@
           <w:sz w:val="26"/>
           <w:szCs w:val="26"/>
         </w:rPr>
-        <w:lastRenderedPageBreak/>
         <w:drawing>
           <wp:inline distT="0" distB="0" distL="0" distR="0" wp14:anchorId="41ED1148" wp14:editId="3EBCBECA">
             <wp:extent cx="5943600" cy="5715000"/>
@@ -2366,7 +2382,7 @@
         </w:rPr>
         <w:t xml:space="preserve">Link : </w:t>
       </w:r>
-      <w:bookmarkStart w:id="5" w:name="OLE_LINK7"/>
+      <w:bookmarkStart w:id="4" w:name="OLE_LINK7"/>
       <w:r>
         <w:fldChar w:fldCharType="begin"/>
       </w:r>
@@ -2397,7 +2413,7 @@
         </w:rPr>
         <w:fldChar w:fldCharType="end"/>
       </w:r>
-      <w:bookmarkEnd w:id="5"/>
+      <w:bookmarkEnd w:id="4"/>
     </w:p>
     <w:p>
       <w:pPr>
@@ -2875,7 +2891,6 @@
           <w:sz w:val="26"/>
           <w:szCs w:val="26"/>
         </w:rPr>
-        <w:lastRenderedPageBreak/>
         <w:t>}</w:t>
       </w:r>
     </w:p>
@@ -2904,7 +2919,7 @@
           <w:rFonts w:ascii="Times New Roman" w:hAnsi="Times New Roman" w:cs="Times New Roman"/>
         </w:rPr>
       </w:pPr>
-      <w:bookmarkStart w:id="6" w:name="_Toc386486733"/>
+      <w:bookmarkStart w:id="5" w:name="_Toc386486733"/>
       <w:r>
         <w:rPr>
           <w:rFonts w:ascii="Times New Roman" w:hAnsi="Times New Roman" w:cs="Times New Roman"/>
@@ -2929,7 +2944,7 @@
         </w:rPr>
         <w:t>Cần bổ sung tính năng biểu thức Filter trong các Navigator phổ biến, hiện tại chỉ có trong Package Explore.</w:t>
       </w:r>
-      <w:bookmarkEnd w:id="6"/>
+      <w:bookmarkEnd w:id="5"/>
     </w:p>
     <w:p>
       <w:pPr>
@@ -3150,7 +3165,6 @@
           <w:rFonts w:ascii="Times New Roman" w:hAnsi="Times New Roman" w:cs="Times New Roman"/>
           <w:noProof/>
         </w:rPr>
-        <w:lastRenderedPageBreak/>
         <w:drawing>
           <wp:inline distT="0" distB="0" distL="0" distR="0" wp14:anchorId="27E1674F" wp14:editId="0D451938">
             <wp:extent cx="5943600" cy="3536315"/>
@@ -3257,7 +3271,6 @@
           <w:rFonts w:ascii="Times New Roman" w:hAnsi="Times New Roman" w:cs="Times New Roman"/>
           <w:noProof/>
         </w:rPr>
-        <w:lastRenderedPageBreak/>
         <w:drawing>
           <wp:inline distT="0" distB="0" distL="0" distR="0" wp14:anchorId="2EE532D1" wp14:editId="29DB3B9E">
             <wp:extent cx="5943600" cy="3987165"/>
@@ -3313,7 +3326,7 @@
         </w:rPr>
         <w:t xml:space="preserve">Link: </w:t>
       </w:r>
-      <w:bookmarkStart w:id="7" w:name="OLE_LINK2"/>
+      <w:bookmarkStart w:id="6" w:name="OLE_LINK2"/>
       <w:r>
         <w:rPr>
           <w:rFonts w:ascii="Times New Roman" w:hAnsi="Times New Roman" w:cs="Times New Roman"/>
@@ -3363,7 +3376,7 @@
         </w:rPr>
         <w:t xml:space="preserve"> </w:t>
       </w:r>
-      <w:bookmarkEnd w:id="7"/>
+      <w:bookmarkEnd w:id="6"/>
     </w:p>
     <w:p>
       <w:pPr>
@@ -3385,7 +3398,7 @@
           <w:rFonts w:ascii="Times New Roman" w:hAnsi="Times New Roman" w:cs="Times New Roman"/>
         </w:rPr>
       </w:pPr>
-      <w:bookmarkStart w:id="8" w:name="_Toc386486734"/>
+      <w:bookmarkStart w:id="7" w:name="_Toc386486734"/>
       <w:r>
         <w:rPr>
           <w:rFonts w:ascii="Times New Roman" w:hAnsi="Times New Roman" w:cs="Times New Roman"/>
@@ -3416,7 +3429,7 @@
         </w:rPr>
         <w:t>Lỗi vẽ hình đa giác và đường không hiển thị trong GMF-Tooling</w:t>
       </w:r>
-      <w:bookmarkEnd w:id="8"/>
+      <w:bookmarkEnd w:id="7"/>
     </w:p>
     <w:p>
       <w:pPr>
@@ -3531,7 +3544,6 @@
           <w:sz w:val="26"/>
           <w:szCs w:val="26"/>
         </w:rPr>
-        <w:lastRenderedPageBreak/>
         <w:drawing>
           <wp:inline distT="0" distB="0" distL="0" distR="0" wp14:anchorId="5A8ADF02" wp14:editId="1C9A3BED">
             <wp:extent cx="5934075" cy="3295650"/>
@@ -3688,8 +3700,8 @@
           <w:szCs w:val="26"/>
         </w:rPr>
       </w:pPr>
-      <w:bookmarkStart w:id="9" w:name="OLE_LINK3"/>
-      <w:bookmarkStart w:id="10" w:name="OLE_LINK4"/>
+      <w:bookmarkStart w:id="8" w:name="OLE_LINK3"/>
+      <w:bookmarkStart w:id="9" w:name="OLE_LINK4"/>
       <w:r>
         <w:rPr>
           <w:rFonts w:ascii="Times New Roman" w:hAnsi="Times New Roman" w:cs="Times New Roman"/>
@@ -3710,8 +3722,8 @@
         </w:r>
       </w:hyperlink>
     </w:p>
+    <w:bookmarkEnd w:id="8"/>
     <w:bookmarkEnd w:id="9"/>
-    <w:bookmarkEnd w:id="10"/>
     <w:p>
       <w:pPr>
         <w:spacing w:line="276" w:lineRule="auto"/>
@@ -3732,12 +3744,11 @@
           <w:rFonts w:ascii="Times New Roman" w:hAnsi="Times New Roman" w:cs="Times New Roman"/>
         </w:rPr>
       </w:pPr>
-      <w:bookmarkStart w:id="11" w:name="_Toc386486735"/>
-      <w:r>
-        <w:rPr>
-          <w:rFonts w:ascii="Times New Roman" w:hAnsi="Times New Roman" w:cs="Times New Roman"/>
-        </w:rPr>
-        <w:lastRenderedPageBreak/>
+      <w:bookmarkStart w:id="10" w:name="_Toc386486735"/>
+      <w:r>
+        <w:rPr>
+          <w:rFonts w:ascii="Times New Roman" w:hAnsi="Times New Roman" w:cs="Times New Roman"/>
+        </w:rPr>
         <w:t xml:space="preserve">Issues </w:t>
       </w:r>
       <w:r>
@@ -3752,7 +3763,7 @@
         </w:rPr>
         <w:t>Không thể mở file *.xmi trong workbench</w:t>
       </w:r>
-      <w:bookmarkEnd w:id="11"/>
+      <w:bookmarkEnd w:id="10"/>
     </w:p>
     <w:p>
       <w:pPr>
@@ -3935,7 +3946,6 @@
           <w:rFonts w:ascii="Times New Roman" w:hAnsi="Times New Roman" w:cs="Times New Roman"/>
           <w:noProof/>
         </w:rPr>
-        <w:lastRenderedPageBreak/>
         <w:drawing>
           <wp:inline distT="0" distB="0" distL="0" distR="0" wp14:anchorId="6A09D430" wp14:editId="161E3724">
             <wp:extent cx="5943600" cy="3129915"/>
@@ -4028,7 +4038,7 @@
           <w:shd w:val="clear" w:color="auto" w:fill="FFFFFF"/>
         </w:rPr>
       </w:pPr>
-      <w:bookmarkStart w:id="12" w:name="_Toc386486736"/>
+      <w:bookmarkStart w:id="11" w:name="_Toc386486736"/>
       <w:r>
         <w:rPr>
           <w:rFonts w:ascii="Times New Roman" w:hAnsi="Times New Roman" w:cs="Times New Roman"/>
@@ -4089,7 +4099,7 @@
         </w:rPr>
         <w:t>đôi lúc lại không sổ ra các từ khóa gợi ý.</w:t>
       </w:r>
-      <w:bookmarkEnd w:id="12"/>
+      <w:bookmarkEnd w:id="11"/>
     </w:p>
     <w:p>
       <w:pPr>
@@ -4400,7 +4410,6 @@
           <w:sz w:val="24"/>
           <w:szCs w:val="24"/>
         </w:rPr>
-        <w:lastRenderedPageBreak/>
         <w:drawing>
           <wp:anchor distT="0" distB="0" distL="114300" distR="114300" simplePos="0" relativeHeight="251658240" behindDoc="0" locked="0" layoutInCell="1" allowOverlap="1" wp14:anchorId="203623AA" wp14:editId="58030474">
             <wp:simplePos x="0" y="0"/>
@@ -4507,8 +4516,8 @@
         </w:rPr>
         <w:t xml:space="preserve"> </w:t>
       </w:r>
-      <w:bookmarkStart w:id="13" w:name="OLE_LINK5"/>
-      <w:bookmarkStart w:id="14" w:name="OLE_LINK6"/>
+      <w:bookmarkStart w:id="12" w:name="OLE_LINK5"/>
+      <w:bookmarkStart w:id="13" w:name="OLE_LINK6"/>
       <w:r>
         <w:rPr>
           <w:rFonts w:ascii="Times New Roman" w:hAnsi="Times New Roman" w:cs="Times New Roman"/>
@@ -4550,8 +4559,8 @@
         </w:rPr>
         <w:fldChar w:fldCharType="end"/>
       </w:r>
+      <w:bookmarkEnd w:id="12"/>
       <w:bookmarkEnd w:id="13"/>
-      <w:bookmarkEnd w:id="14"/>
     </w:p>
     <w:p>
       <w:pPr>
@@ -4575,7 +4584,7 @@
           <w:rFonts w:ascii="Times New Roman" w:hAnsi="Times New Roman" w:cs="Times New Roman"/>
         </w:rPr>
       </w:pPr>
-      <w:bookmarkStart w:id="15" w:name="_Toc386486737"/>
+      <w:bookmarkStart w:id="14" w:name="_Toc386486737"/>
       <w:r>
         <w:rPr>
           <w:rFonts w:ascii="Times New Roman" w:hAnsi="Times New Roman" w:cs="Times New Roman"/>
@@ -4588,7 +4597,7 @@
         </w:rPr>
         <w:t>: Chuyển qua các tabs code trong eclipse bị chậm.</w:t>
       </w:r>
-      <w:bookmarkEnd w:id="15"/>
+      <w:bookmarkEnd w:id="14"/>
     </w:p>
     <w:p>
       <w:pPr>
@@ -4992,7 +5001,6 @@
           <w:sz w:val="26"/>
           <w:szCs w:val="26"/>
         </w:rPr>
-        <w:lastRenderedPageBreak/>
         <w:t>tìm đến thư mục workspace mà eclipse đang làm việc, tìm đến file: </w:t>
       </w:r>
       <w:r>
@@ -5501,7 +5509,7 @@
           <w:rFonts w:ascii="Times New Roman" w:hAnsi="Times New Roman" w:cs="Times New Roman"/>
         </w:rPr>
       </w:pPr>
-      <w:bookmarkStart w:id="16" w:name="_Toc386486738"/>
+      <w:bookmarkStart w:id="15" w:name="_Toc386486738"/>
       <w:r>
         <w:rPr>
           <w:rStyle w:val="typ"/>
@@ -5526,7 +5534,7 @@
           </w:rPr>
           <w:t>Sự cố Eclipse Helios trên Fedora 15</w:t>
         </w:r>
-        <w:bookmarkEnd w:id="16"/>
+        <w:bookmarkEnd w:id="15"/>
       </w:hyperlink>
     </w:p>
     <w:p>
@@ -5819,7 +5827,6 @@
           <w:sz w:val="26"/>
           <w:szCs w:val="26"/>
         </w:rPr>
-        <w:lastRenderedPageBreak/>
         <w:t>Sau khi thực hiện xong 2 bước trên, content-assist và internal browser sẽ làm việc bình thường.</w:t>
       </w:r>
     </w:p>
@@ -5838,7 +5845,7 @@
           <w:u w:val="none"/>
         </w:rPr>
       </w:pPr>
-      <w:bookmarkStart w:id="17" w:name="_Toc386486739"/>
+      <w:bookmarkStart w:id="16" w:name="_Toc386486739"/>
       <w:r>
         <w:rPr>
           <w:rStyle w:val="typ"/>
@@ -5873,7 +5880,7 @@
         </w:rPr>
         <w:t xml:space="preserve"> đề đồng bộ giữa System.out và System.err trong console</w:t>
       </w:r>
-      <w:bookmarkEnd w:id="17"/>
+      <w:bookmarkEnd w:id="16"/>
     </w:p>
     <w:p>
       <w:pPr>
@@ -6896,7 +6903,6 @@
           <w:sz w:val="24"/>
           <w:szCs w:val="24"/>
         </w:rPr>
-        <w:lastRenderedPageBreak/>
         <w:t>err</w:t>
       </w:r>
     </w:p>
@@ -7084,7 +7090,7 @@
       <w:pPr>
         <w:pStyle w:val="Heading1"/>
       </w:pPr>
-      <w:bookmarkStart w:id="18" w:name="_Toc386486740"/>
+      <w:bookmarkStart w:id="17" w:name="_Toc386486740"/>
       <w:r>
         <w:t xml:space="preserve">Issues: </w:t>
       </w:r>
@@ -7100,7 +7106,7 @@
       <w:r>
         <w:t xml:space="preserve"> (Quick Fix) tại if xảy ra lỗi biên dịch</w:t>
       </w:r>
-      <w:bookmarkEnd w:id="18"/>
+      <w:bookmarkEnd w:id="17"/>
     </w:p>
     <w:p>
       <w:pPr>
@@ -7139,7 +7145,6 @@
           <w:sz w:val="26"/>
           <w:szCs w:val="26"/>
         </w:rPr>
-        <w:lastRenderedPageBreak/>
         <w:t xml:space="preserve">Link lỗi: </w:t>
       </w:r>
       <w:hyperlink r:id="rId25" w:history="1">
@@ -7872,7 +7877,6 @@
           <w:sz w:val="20"/>
           <w:szCs w:val="20"/>
         </w:rPr>
-        <w:lastRenderedPageBreak/>
         <w:tab/>
         <w:t>at org.eclipse.jdt.ui.text.java.correction.ASTRewriteCorrectionProposal.addEdits(ASTRewriteCorrectionProposal.java:116)</w:t>
       </w:r>
@@ -8946,7 +8950,6 @@
           <w:sz w:val="20"/>
           <w:szCs w:val="20"/>
         </w:rPr>
-        <w:lastRenderedPageBreak/>
         <w:tab/>
         <w:t>at org.eclipse.swt.widgets.Control.WM_CHAR(Control.java:4722)</w:t>
       </w:r>
@@ -12219,7 +12222,7 @@
 </file>
 
 <file path=customXml/itemProps1.xml><?xml version="1.0" encoding="utf-8"?>
-<ds:datastoreItem xmlns:ds="http://schemas.openxmlformats.org/officeDocument/2006/customXml" ds:itemID="{8A9A84C9-0D3C-4F2F-9793-ED477D7FCC77}">
+<ds:datastoreItem xmlns:ds="http://schemas.openxmlformats.org/officeDocument/2006/customXml" ds:itemID="{937D8FD8-D28F-4F6F-887D-4DDE37D70C5B}">
   <ds:schemaRefs>
     <ds:schemaRef ds:uri="http://schemas.openxmlformats.org/officeDocument/2006/bibliography"/>
   </ds:schemaRefs>

</xml_diff>